<commit_message>
manual de uso actualizad
</commit_message>
<xml_diff>
--- a/Documentacion/Manual de uso.docx
+++ b/Documentacion/Manual de uso.docx
@@ -43,344 +43,76 @@
           <w:b/>
           <w:sz w:val="28"/>
           <w:szCs w:val="28"/>
-        </w:rPr>
-        <w:t>Objetivo:</w:t>
-      </w:r>
-    </w:p>
-    <w:p>
-      <w:pPr>
-        <w:ind w:left="705"/>
-        <w:rPr>
-          <w:sz w:val="24"/>
-          <w:szCs w:val="24"/>
-        </w:rPr>
-      </w:pPr>
-      <w:r>
-        <w:rPr>
-          <w:sz w:val="24"/>
-          <w:szCs w:val="24"/>
-        </w:rPr>
-        <w:t>El objetivo del juego es destruir la mayor cantidad de enemigos para ir sumando puntos</w:t>
-      </w:r>
-      <w:r>
-        <w:rPr>
-          <w:sz w:val="24"/>
-          <w:szCs w:val="24"/>
-        </w:rPr>
-        <w:t xml:space="preserve"> y evitar que ellos destruyan la nave</w:t>
-      </w:r>
-      <w:r>
-        <w:rPr>
-          <w:sz w:val="24"/>
-          <w:szCs w:val="24"/>
-        </w:rPr>
-        <w:t xml:space="preserve">. </w:t>
-      </w:r>
-      <w:r>
-        <w:rPr>
-          <w:sz w:val="24"/>
-          <w:szCs w:val="24"/>
-        </w:rPr>
-        <w:t>A</w:t>
-      </w:r>
-      <w:r>
-        <w:rPr>
-          <w:sz w:val="24"/>
-          <w:szCs w:val="24"/>
-        </w:rPr>
-        <w:t xml:space="preserve"> medida que los puntos aumentan, también </w:t>
-      </w:r>
-      <w:r>
-        <w:rPr>
-          <w:sz w:val="24"/>
-          <w:szCs w:val="24"/>
-        </w:rPr>
-        <w:t>aumentara la</w:t>
-      </w:r>
-      <w:r>
-        <w:rPr>
-          <w:sz w:val="24"/>
-          <w:szCs w:val="24"/>
-        </w:rPr>
-        <w:t xml:space="preserve"> dificultad. </w:t>
-      </w:r>
-      <w:r>
-        <w:rPr>
-          <w:sz w:val="24"/>
-          <w:szCs w:val="24"/>
-        </w:rPr>
-        <w:t xml:space="preserve"> </w:t>
-      </w:r>
-    </w:p>
-    <w:p>
-      <w:pPr>
-        <w:ind w:left="705"/>
-        <w:rPr>
-          <w:sz w:val="24"/>
-          <w:szCs w:val="24"/>
-        </w:rPr>
-      </w:pPr>
-      <w:r>
-        <w:rPr>
-          <w:sz w:val="24"/>
-          <w:szCs w:val="24"/>
-        </w:rPr>
-        <w:t>La nave tiene una det</w:t>
-      </w:r>
-      <w:r>
-        <w:rPr>
-          <w:sz w:val="24"/>
-          <w:szCs w:val="24"/>
-        </w:rPr>
-        <w:t>erminada cantidad de vida y a su vez tiene una determinada cantidad de oportunidades. Cada vez que la nave sea destruida, se tendrá una oportunidad menos. El juego finalizara al llegar al máximo nivel de di</w:t>
-      </w:r>
-      <w:r>
-        <w:rPr>
-          <w:sz w:val="24"/>
-          <w:szCs w:val="24"/>
-        </w:rPr>
-        <w:t>ficultad o al destruir la nave utilizando</w:t>
-      </w:r>
-      <w:r>
-        <w:rPr>
-          <w:sz w:val="24"/>
-          <w:szCs w:val="24"/>
-        </w:rPr>
-        <w:t xml:space="preserve"> la </w:t>
-      </w:r>
-      <w:r>
-        <w:rPr>
-          <w:sz w:val="24"/>
-          <w:szCs w:val="24"/>
-        </w:rPr>
-        <w:t>última</w:t>
-      </w:r>
-      <w:r>
-        <w:rPr>
-          <w:sz w:val="24"/>
-          <w:szCs w:val="24"/>
-        </w:rPr>
-        <w:t xml:space="preserve"> oportunidad.</w:t>
-      </w:r>
-    </w:p>
-    <w:p>
-      <w:pPr>
-        <w:rPr>
-          <w:sz w:val="24"/>
-          <w:szCs w:val="24"/>
-        </w:rPr>
-      </w:pPr>
-    </w:p>
-    <w:p>
-      <w:pPr>
+          <w:u w:val="single"/>
+        </w:rPr>
+        <w:t>Objetivo</w:t>
+      </w:r>
+      <w:r>
         <w:rPr>
           <w:b/>
           <w:sz w:val="28"/>
           <w:szCs w:val="28"/>
         </w:rPr>
-      </w:pPr>
-      <w:r>
-        <w:rPr>
-          <w:b/>
-          <w:sz w:val="28"/>
-          <w:szCs w:val="28"/>
-        </w:rPr>
-        <w:t>Pantallas</w:t>
-      </w:r>
-      <w:r>
-        <w:rPr>
-          <w:b/>
-          <w:sz w:val="28"/>
-          <w:szCs w:val="28"/>
-        </w:rPr>
         <w:t>:</w:t>
       </w:r>
     </w:p>
     <w:p>
       <w:pPr>
-        <w:rPr>
-          <w:sz w:val="24"/>
-          <w:szCs w:val="24"/>
-        </w:rPr>
-      </w:pPr>
-      <w:r>
-        <w:rPr>
-          <w:b/>
-          <w:sz w:val="28"/>
-          <w:szCs w:val="28"/>
-        </w:rPr>
-        <w:tab/>
-      </w:r>
-      <w:r>
-        <w:rPr>
-          <w:sz w:val="24"/>
-          <w:szCs w:val="24"/>
-        </w:rPr>
-        <w:t xml:space="preserve">Existen </w:t>
-      </w:r>
-      <w:r>
-        <w:rPr>
-          <w:sz w:val="24"/>
-          <w:szCs w:val="24"/>
-        </w:rPr>
-        <w:t>tres</w:t>
-      </w:r>
-      <w:r>
-        <w:rPr>
-          <w:sz w:val="24"/>
-          <w:szCs w:val="24"/>
-        </w:rPr>
-        <w:t xml:space="preserve"> pantallas. La primera es el menú, donde se encuentran varias opciones:</w:t>
-      </w:r>
-    </w:p>
-    <w:p>
-      <w:pPr>
-        <w:rPr>
-          <w:sz w:val="24"/>
-          <w:szCs w:val="24"/>
-        </w:rPr>
-      </w:pPr>
-      <w:r>
-        <w:rPr>
-          <w:sz w:val="24"/>
-          <w:szCs w:val="24"/>
-        </w:rPr>
-        <w:tab/>
-      </w:r>
-      <w:r>
-        <w:rPr>
-          <w:sz w:val="24"/>
-          <w:szCs w:val="24"/>
-        </w:rPr>
-        <w:tab/>
-        <w:t>*</w:t>
-      </w:r>
-      <w:proofErr w:type="spellStart"/>
-      <w:r>
-        <w:rPr>
-          <w:sz w:val="24"/>
-          <w:szCs w:val="24"/>
-        </w:rPr>
-        <w:t>aca</w:t>
-      </w:r>
-      <w:proofErr w:type="spellEnd"/>
-      <w:r>
-        <w:rPr>
-          <w:sz w:val="24"/>
-          <w:szCs w:val="24"/>
-        </w:rPr>
-        <w:t xml:space="preserve"> van las distintas opciones del menú y que hace cada una*</w:t>
-      </w:r>
-    </w:p>
-    <w:p>
-      <w:pPr>
-        <w:rPr>
-          <w:sz w:val="24"/>
-          <w:szCs w:val="24"/>
-        </w:rPr>
-      </w:pPr>
-      <w:r>
-        <w:rPr>
-          <w:sz w:val="24"/>
-          <w:szCs w:val="24"/>
-        </w:rPr>
-        <w:tab/>
-        <w:t>La segunda pa</w:t>
-      </w:r>
-      <w:r>
-        <w:rPr>
-          <w:sz w:val="24"/>
-          <w:szCs w:val="24"/>
-        </w:rPr>
-        <w:t>ntalla es el escenario de juego *</w:t>
-      </w:r>
-      <w:proofErr w:type="spellStart"/>
-      <w:r>
-        <w:rPr>
-          <w:sz w:val="24"/>
-          <w:szCs w:val="24"/>
-        </w:rPr>
-        <w:t>nose</w:t>
-      </w:r>
-      <w:proofErr w:type="spellEnd"/>
-      <w:r>
-        <w:rPr>
-          <w:sz w:val="24"/>
-          <w:szCs w:val="24"/>
-        </w:rPr>
-        <w:t xml:space="preserve"> que </w:t>
-      </w:r>
-      <w:proofErr w:type="spellStart"/>
-      <w:r>
-        <w:rPr>
-          <w:sz w:val="24"/>
-          <w:szCs w:val="24"/>
-        </w:rPr>
-        <w:t>mas</w:t>
-      </w:r>
-      <w:proofErr w:type="spellEnd"/>
-      <w:r>
-        <w:rPr>
-          <w:sz w:val="24"/>
-          <w:szCs w:val="24"/>
-        </w:rPr>
-        <w:t xml:space="preserve"> poner…*</w:t>
-      </w:r>
-    </w:p>
-    <w:p>
-      <w:pPr>
-        <w:ind w:left="708"/>
-        <w:rPr>
-          <w:sz w:val="24"/>
-          <w:szCs w:val="24"/>
-        </w:rPr>
-      </w:pPr>
-      <w:r>
-        <w:rPr>
-          <w:sz w:val="24"/>
-          <w:szCs w:val="24"/>
-        </w:rPr>
-        <w:t>Y la tercera pantalla es la de finalización del juego *</w:t>
-      </w:r>
-      <w:proofErr w:type="spellStart"/>
-      <w:r>
-        <w:rPr>
-          <w:sz w:val="24"/>
-          <w:szCs w:val="24"/>
-        </w:rPr>
-        <w:t>aca</w:t>
-      </w:r>
-      <w:proofErr w:type="spellEnd"/>
-      <w:r>
-        <w:rPr>
-          <w:sz w:val="24"/>
-          <w:szCs w:val="24"/>
-        </w:rPr>
-        <w:t xml:space="preserve"> vemos si va la puntuación</w:t>
-      </w:r>
-      <w:r>
-        <w:rPr>
-          <w:sz w:val="24"/>
-          <w:szCs w:val="24"/>
-        </w:rPr>
-        <w:t>,</w:t>
-      </w:r>
-      <w:r>
-        <w:rPr>
-          <w:sz w:val="24"/>
-          <w:szCs w:val="24"/>
-        </w:rPr>
-        <w:t xml:space="preserve"> la historia, o un “</w:t>
-      </w:r>
-      <w:proofErr w:type="spellStart"/>
-      <w:r>
-        <w:rPr>
-          <w:sz w:val="24"/>
-          <w:szCs w:val="24"/>
-        </w:rPr>
-        <w:t>game</w:t>
-      </w:r>
-      <w:proofErr w:type="spellEnd"/>
+        <w:ind w:left="705"/>
+        <w:rPr>
+          <w:sz w:val="24"/>
+          <w:szCs w:val="24"/>
+        </w:rPr>
+      </w:pPr>
+      <w:r>
+        <w:rPr>
+          <w:sz w:val="24"/>
+          <w:szCs w:val="24"/>
+        </w:rPr>
+        <w:t>El objetivo del juego es destruir la mayor cantidad de enemigos para ir sumando puntos</w:t>
+      </w:r>
+      <w:r>
+        <w:rPr>
+          <w:sz w:val="24"/>
+          <w:szCs w:val="24"/>
+        </w:rPr>
+        <w:t xml:space="preserve"> y evitar que ellos destruyan la nave</w:t>
+      </w:r>
+      <w:r>
+        <w:rPr>
+          <w:sz w:val="24"/>
+          <w:szCs w:val="24"/>
+        </w:rPr>
+        <w:t xml:space="preserve">. </w:t>
+      </w:r>
+      <w:r>
+        <w:rPr>
+          <w:sz w:val="24"/>
+          <w:szCs w:val="24"/>
+        </w:rPr>
+        <w:t>A</w:t>
+      </w:r>
+      <w:r>
+        <w:rPr>
+          <w:sz w:val="24"/>
+          <w:szCs w:val="24"/>
+        </w:rPr>
+        <w:t xml:space="preserve"> medida que los puntos aumentan, también </w:t>
+      </w:r>
+      <w:r>
+        <w:rPr>
+          <w:sz w:val="24"/>
+          <w:szCs w:val="24"/>
+        </w:rPr>
+        <w:t>aumentara la</w:t>
+      </w:r>
+      <w:r>
+        <w:rPr>
+          <w:sz w:val="24"/>
+          <w:szCs w:val="24"/>
+        </w:rPr>
+        <w:t xml:space="preserve"> dificultad. </w:t>
+      </w:r>
       <w:r>
         <w:rPr>
           <w:sz w:val="24"/>
@@ -388,36 +120,63 @@
         </w:rPr>
         <w:t xml:space="preserve"> </w:t>
       </w:r>
-      <w:proofErr w:type="spellStart"/>
-      <w:r>
-        <w:rPr>
-          <w:sz w:val="24"/>
-          <w:szCs w:val="24"/>
-        </w:rPr>
-        <w:t>over</w:t>
-      </w:r>
-      <w:proofErr w:type="spellEnd"/>
-      <w:r>
-        <w:rPr>
-          <w:sz w:val="24"/>
-          <w:szCs w:val="24"/>
-        </w:rPr>
-        <w:t>” en grande*</w:t>
-      </w:r>
-      <w:r>
-        <w:rPr>
-          <w:sz w:val="24"/>
-          <w:szCs w:val="24"/>
-        </w:rPr>
-        <w:t>.</w:t>
-      </w:r>
-    </w:p>
-    <w:p>
-      <w:pPr>
-        <w:rPr>
-          <w:b/>
-          <w:sz w:val="28"/>
-          <w:szCs w:val="28"/>
+    </w:p>
+    <w:p>
+      <w:pPr>
+        <w:ind w:left="705"/>
+        <w:rPr>
+          <w:sz w:val="24"/>
+          <w:szCs w:val="24"/>
+        </w:rPr>
+      </w:pPr>
+      <w:r>
+        <w:rPr>
+          <w:sz w:val="24"/>
+          <w:szCs w:val="24"/>
+        </w:rPr>
+        <w:t>La nave tiene una det</w:t>
+      </w:r>
+      <w:r>
+        <w:rPr>
+          <w:sz w:val="24"/>
+          <w:szCs w:val="24"/>
+        </w:rPr>
+        <w:t>erminada cantidad de vida y a su vez tiene una determinada cantidad de oportunidades. Cada vez que la nave sea destruida, se tendrá una oportunidad menos. El juego finalizara al llegar al máximo nivel de di</w:t>
+      </w:r>
+      <w:r>
+        <w:rPr>
+          <w:sz w:val="24"/>
+          <w:szCs w:val="24"/>
+        </w:rPr>
+        <w:t>ficultad o al destruir la nave utilizando</w:t>
+      </w:r>
+      <w:r>
+        <w:rPr>
+          <w:sz w:val="24"/>
+          <w:szCs w:val="24"/>
+        </w:rPr>
+        <w:t xml:space="preserve"> la </w:t>
+      </w:r>
+      <w:r>
+        <w:rPr>
+          <w:sz w:val="24"/>
+          <w:szCs w:val="24"/>
+        </w:rPr>
+        <w:t>última</w:t>
+      </w:r>
+      <w:r>
+        <w:rPr>
+          <w:sz w:val="24"/>
+          <w:szCs w:val="24"/>
+        </w:rPr>
+        <w:t xml:space="preserve"> oportunidad.</w:t>
+      </w:r>
+    </w:p>
+    <w:p>
+      <w:pPr>
+        <w:rPr>
+          <w:sz w:val="24"/>
+          <w:szCs w:val="24"/>
         </w:rPr>
       </w:pPr>
     </w:p>
@@ -436,7 +195,7 @@
           <w:szCs w:val="28"/>
           <w:u w:val="single"/>
         </w:rPr>
-        <w:t>Controles</w:t>
+        <w:t>Pantallas</w:t>
       </w:r>
       <w:r>
         <w:rPr>
@@ -449,134 +208,180 @@
     </w:p>
     <w:p>
       <w:pPr>
-        <w:ind w:left="708"/>
-        <w:rPr>
-          <w:sz w:val="24"/>
-          <w:szCs w:val="24"/>
-        </w:rPr>
-      </w:pPr>
-      <w:r>
-        <w:rPr>
-          <w:b/>
-          <w:sz w:val="24"/>
-          <w:szCs w:val="24"/>
-        </w:rPr>
-        <w:t>Movimiento</w:t>
-      </w:r>
-      <w:r>
+        <w:ind w:left="705"/>
+        <w:rPr>
+          <w:sz w:val="24"/>
+          <w:szCs w:val="24"/>
+        </w:rPr>
+      </w:pPr>
+      <w:r>
+        <w:rPr>
+          <w:sz w:val="24"/>
+          <w:szCs w:val="24"/>
+        </w:rPr>
+        <w:t xml:space="preserve">Existen </w:t>
+      </w:r>
+      <w:r>
+        <w:rPr>
+          <w:sz w:val="24"/>
+          <w:szCs w:val="24"/>
+        </w:rPr>
+        <w:t>tres</w:t>
+      </w:r>
+      <w:r>
+        <w:rPr>
+          <w:sz w:val="24"/>
+          <w:szCs w:val="24"/>
+        </w:rPr>
+        <w:t xml:space="preserve"> pantallas. La primera es el menú, donde se encuentran </w:t>
+      </w:r>
+      <w:r>
+        <w:rPr>
+          <w:sz w:val="24"/>
+          <w:szCs w:val="24"/>
+        </w:rPr>
+        <w:t>varias opciones. Para moverse a través de estas opciones se utilizan las teclas de las flechas hacia arriba (</w:t>
+      </w:r>
+      <w:r>
+        <w:rPr>
+          <w:b/>
+          <w:sz w:val="24"/>
+          <w:szCs w:val="24"/>
+        </w:rPr>
+        <w:t>↑</w:t>
+      </w:r>
+      <w:r>
+        <w:rPr>
+          <w:sz w:val="24"/>
+          <w:szCs w:val="24"/>
+        </w:rPr>
+        <w:t>) y hacia abajo (</w:t>
+      </w:r>
+      <w:r>
+        <w:rPr>
+          <w:b/>
+          <w:sz w:val="24"/>
+          <w:szCs w:val="24"/>
+        </w:rPr>
+        <w:t>↓</w:t>
+      </w:r>
+      <w:r>
+        <w:rPr>
+          <w:sz w:val="24"/>
+          <w:szCs w:val="24"/>
+        </w:rPr>
+        <w:t>). La selección de las opciones se efectúa presionando la tecla “</w:t>
+      </w:r>
+      <w:proofErr w:type="spellStart"/>
+      <w:r>
+        <w:rPr>
+          <w:b/>
+          <w:sz w:val="24"/>
+          <w:szCs w:val="24"/>
+        </w:rPr>
+        <w:t>Enter</w:t>
+      </w:r>
+      <w:proofErr w:type="spellEnd"/>
+      <w:r>
+        <w:rPr>
+          <w:sz w:val="24"/>
+          <w:szCs w:val="24"/>
+        </w:rPr>
+        <w:t>”. Las opciones disponibles son: Jugar, créditos y salir.</w:t>
+      </w:r>
+      <w:r>
+        <w:rPr>
+          <w:sz w:val="24"/>
+          <w:szCs w:val="24"/>
+        </w:rPr>
+        <w:t xml:space="preserve"> </w:t>
+      </w:r>
+      <w:r>
+        <w:rPr>
+          <w:sz w:val="24"/>
+          <w:szCs w:val="24"/>
+        </w:rPr>
+        <w:t>La segunda pa</w:t>
+      </w:r>
+      <w:r>
+        <w:rPr>
+          <w:sz w:val="24"/>
+          <w:szCs w:val="24"/>
+        </w:rPr>
+        <w:t>ntalla es el escenario de juego.</w:t>
+      </w:r>
+      <w:r>
+        <w:rPr>
+          <w:sz w:val="24"/>
+          <w:szCs w:val="24"/>
+        </w:rPr>
+        <w:t xml:space="preserve"> </w:t>
+      </w:r>
+      <w:r>
+        <w:rPr>
+          <w:sz w:val="24"/>
+          <w:szCs w:val="24"/>
+        </w:rPr>
+        <w:t xml:space="preserve">Y la </w:t>
+      </w:r>
+      <w:r>
+        <w:rPr>
+          <w:sz w:val="24"/>
+          <w:szCs w:val="24"/>
+        </w:rPr>
+        <w:t>tercer y ultima</w:t>
+      </w:r>
+      <w:r>
+        <w:rPr>
+          <w:sz w:val="24"/>
+          <w:szCs w:val="24"/>
+        </w:rPr>
+        <w:t xml:space="preserve"> pantalla </w:t>
+      </w:r>
+      <w:r>
+        <w:rPr>
+          <w:sz w:val="24"/>
+          <w:szCs w:val="24"/>
+        </w:rPr>
+        <w:t xml:space="preserve">es la de finalización del juego, que mostrara el puntaje final de la partida y si el jugador gano o perdió. </w:t>
+      </w:r>
+      <w:bookmarkStart w:id="0" w:name="_GoBack"/>
+      <w:bookmarkEnd w:id="0"/>
+    </w:p>
+    <w:p>
+      <w:pPr>
         <w:rPr>
           <w:b/>
           <w:sz w:val="28"/>
           <w:szCs w:val="28"/>
         </w:rPr>
-        <w:t xml:space="preserve">:  </w:t>
-      </w:r>
-      <w:r>
-        <w:rPr>
-          <w:sz w:val="24"/>
-          <w:szCs w:val="24"/>
-        </w:rPr>
-        <w:t>el</w:t>
-      </w:r>
-      <w:r>
-        <w:rPr>
+      </w:pPr>
+    </w:p>
+    <w:p>
+      <w:pPr>
+        <w:rPr>
+          <w:b/>
           <w:sz w:val="28"/>
           <w:szCs w:val="28"/>
         </w:rPr>
-        <w:t xml:space="preserve"> </w:t>
-      </w:r>
-      <w:r>
-        <w:rPr>
-          <w:sz w:val="24"/>
-          <w:szCs w:val="24"/>
-        </w:rPr>
-        <w:t xml:space="preserve">movimiento </w:t>
-      </w:r>
-      <w:r>
-        <w:rPr>
-          <w:sz w:val="24"/>
-          <w:szCs w:val="24"/>
-        </w:rPr>
-        <w:t>de la nave es continuo, pero no constante, es decir que siempre se está moviendo, pero puede variar su velocidad. Para aumentar la velocidad se utiliza la tecla “</w:t>
-      </w:r>
-      <w:r>
-        <w:rPr>
-          <w:b/>
-          <w:sz w:val="24"/>
-          <w:szCs w:val="24"/>
-        </w:rPr>
-        <w:t>W</w:t>
-      </w:r>
-      <w:r>
-        <w:rPr>
-          <w:sz w:val="24"/>
-          <w:szCs w:val="24"/>
-        </w:rPr>
-        <w:t>”, y para disminuirla se utiliza la tecla “</w:t>
-      </w:r>
-      <w:r>
-        <w:rPr>
-          <w:b/>
-          <w:sz w:val="24"/>
-          <w:szCs w:val="24"/>
-        </w:rPr>
-        <w:t>S</w:t>
-      </w:r>
-      <w:r>
-        <w:rPr>
-          <w:sz w:val="24"/>
-          <w:szCs w:val="24"/>
-        </w:rPr>
-        <w:t>”. Para cambiar de dirección, se tiene que rotar la nave utilizando las teclas “</w:t>
-      </w:r>
-      <w:r>
-        <w:rPr>
-          <w:b/>
-          <w:sz w:val="24"/>
-          <w:szCs w:val="24"/>
-        </w:rPr>
-        <w:t>A</w:t>
-      </w:r>
-      <w:r>
-        <w:rPr>
-          <w:sz w:val="24"/>
-          <w:szCs w:val="24"/>
-        </w:rPr>
-        <w:t>” y “</w:t>
-      </w:r>
-      <w:r>
-        <w:rPr>
-          <w:b/>
-          <w:sz w:val="24"/>
-          <w:szCs w:val="24"/>
-        </w:rPr>
-        <w:t>D</w:t>
-      </w:r>
-      <w:proofErr w:type="gramStart"/>
-      <w:r>
-        <w:rPr>
-          <w:sz w:val="24"/>
-          <w:szCs w:val="24"/>
-        </w:rPr>
-        <w:t>”,  la</w:t>
-      </w:r>
-      <w:proofErr w:type="gramEnd"/>
-      <w:r>
-        <w:rPr>
-          <w:sz w:val="24"/>
-          <w:szCs w:val="24"/>
-        </w:rPr>
-        <w:t xml:space="preserve"> primera para girar en sentido antihorario, y la segunda para girar en sentido horario (en referencia a las agujas del reloj).</w:t>
-      </w:r>
-    </w:p>
-    <w:p>
-      <w:pPr>
-        <w:ind w:left="708"/>
-        <w:rPr>
+      </w:pPr>
+      <w:r>
+        <w:rPr>
+          <w:b/>
           <w:sz w:val="28"/>
           <w:szCs w:val="28"/>
-        </w:rPr>
-      </w:pPr>
+          <w:u w:val="single"/>
+        </w:rPr>
+        <w:t>Controles</w:t>
+      </w:r>
+      <w:r>
+        <w:rPr>
+          <w:b/>
+          <w:sz w:val="28"/>
+          <w:szCs w:val="28"/>
+        </w:rPr>
+        <w:t>:</w:t>
+      </w:r>
     </w:p>
     <w:p>
       <w:pPr>
@@ -592,6 +397,137 @@
           <w:sz w:val="24"/>
           <w:szCs w:val="24"/>
         </w:rPr>
+        <w:t>Movimiento</w:t>
+      </w:r>
+      <w:r>
+        <w:rPr>
+          <w:b/>
+          <w:sz w:val="28"/>
+          <w:szCs w:val="28"/>
+        </w:rPr>
+        <w:t xml:space="preserve">:  </w:t>
+      </w:r>
+      <w:r>
+        <w:rPr>
+          <w:sz w:val="24"/>
+          <w:szCs w:val="24"/>
+        </w:rPr>
+        <w:t>el</w:t>
+      </w:r>
+      <w:r>
+        <w:rPr>
+          <w:sz w:val="28"/>
+          <w:szCs w:val="28"/>
+        </w:rPr>
+        <w:t xml:space="preserve"> </w:t>
+      </w:r>
+      <w:r>
+        <w:rPr>
+          <w:sz w:val="24"/>
+          <w:szCs w:val="24"/>
+        </w:rPr>
+        <w:t xml:space="preserve">movimiento </w:t>
+      </w:r>
+      <w:r>
+        <w:rPr>
+          <w:sz w:val="24"/>
+          <w:szCs w:val="24"/>
+        </w:rPr>
+        <w:t>de la nave es continuo, pero no constante, es decir que siempre se está moviendo, pero puede variar su velocidad. Para aumentar la velocidad se utiliza la tecla “</w:t>
+      </w:r>
+      <w:r>
+        <w:rPr>
+          <w:b/>
+          <w:sz w:val="24"/>
+          <w:szCs w:val="24"/>
+        </w:rPr>
+        <w:t>W</w:t>
+      </w:r>
+      <w:r>
+        <w:rPr>
+          <w:sz w:val="24"/>
+          <w:szCs w:val="24"/>
+        </w:rPr>
+        <w:t>”, y para disminuirla se utiliza la tecla “</w:t>
+      </w:r>
+      <w:r>
+        <w:rPr>
+          <w:b/>
+          <w:sz w:val="24"/>
+          <w:szCs w:val="24"/>
+        </w:rPr>
+        <w:t>S</w:t>
+      </w:r>
+      <w:r>
+        <w:rPr>
+          <w:sz w:val="24"/>
+          <w:szCs w:val="24"/>
+        </w:rPr>
+        <w:t>”. Para cambiar de dirección, se tiene que rotar la nave utilizando las teclas “</w:t>
+      </w:r>
+      <w:r>
+        <w:rPr>
+          <w:b/>
+          <w:sz w:val="24"/>
+          <w:szCs w:val="24"/>
+        </w:rPr>
+        <w:t>A</w:t>
+      </w:r>
+      <w:r>
+        <w:rPr>
+          <w:sz w:val="24"/>
+          <w:szCs w:val="24"/>
+        </w:rPr>
+        <w:t>” y “</w:t>
+      </w:r>
+      <w:r>
+        <w:rPr>
+          <w:b/>
+          <w:sz w:val="24"/>
+          <w:szCs w:val="24"/>
+        </w:rPr>
+        <w:t>D</w:t>
+      </w:r>
+      <w:proofErr w:type="gramStart"/>
+      <w:r>
+        <w:rPr>
+          <w:sz w:val="24"/>
+          <w:szCs w:val="24"/>
+        </w:rPr>
+        <w:t>”,  la</w:t>
+      </w:r>
+      <w:proofErr w:type="gramEnd"/>
+      <w:r>
+        <w:rPr>
+          <w:sz w:val="24"/>
+          <w:szCs w:val="24"/>
+        </w:rPr>
+        <w:t xml:space="preserve"> primera para girar en sentido antihorario, y la segunda para girar en sentido horario (en referencia a las agujas del reloj).</w:t>
+      </w:r>
+    </w:p>
+    <w:p>
+      <w:pPr>
+        <w:ind w:left="708"/>
+        <w:rPr>
+          <w:sz w:val="28"/>
+          <w:szCs w:val="28"/>
+        </w:rPr>
+      </w:pPr>
+    </w:p>
+    <w:p>
+      <w:pPr>
+        <w:ind w:left="708"/>
+        <w:rPr>
+          <w:sz w:val="24"/>
+          <w:szCs w:val="24"/>
+        </w:rPr>
+      </w:pPr>
+      <w:r>
+        <w:rPr>
+          <w:b/>
+          <w:sz w:val="24"/>
+          <w:szCs w:val="24"/>
+        </w:rPr>
         <w:t>Ataque</w:t>
       </w:r>
       <w:r>
@@ -710,8 +646,6 @@
         </w:rPr>
         <w:t xml:space="preserve"> De la misma manera que dispara la nave hacia el enemigo, también lo hará el enemigo (de forma automática) hacia la nave, por lo tanto hay que esquivar los disparos utilizando los controles de movimiento y destruir al enemigo utilizando los controles de ataque.</w:t>
       </w:r>
-      <w:bookmarkStart w:id="0" w:name="_GoBack"/>
-      <w:bookmarkEnd w:id="0"/>
     </w:p>
     <w:p>
       <w:pPr>

</xml_diff>

<commit_message>
Manual de uso actualizado
</commit_message>
<xml_diff>
--- a/Documentacion/Manual de uso.docx
+++ b/Documentacion/Manual de uso.docx
@@ -226,7 +226,7 @@
           <w:sz w:val="24"/>
           <w:szCs w:val="24"/>
         </w:rPr>
-        <w:t>tres</w:t>
+        <w:t>cuatro</w:t>
       </w:r>
       <w:r>
         <w:rPr>
@@ -240,54 +240,7 @@
           <w:sz w:val="24"/>
           <w:szCs w:val="24"/>
         </w:rPr>
-        <w:t>varias opciones. Para moverse a través de estas opciones se utilizan las teclas de las flechas hacia arriba (</w:t>
-      </w:r>
-      <w:r>
-        <w:rPr>
-          <w:b/>
-          <w:sz w:val="24"/>
-          <w:szCs w:val="24"/>
-        </w:rPr>
-        <w:t>↑</w:t>
-      </w:r>
-      <w:r>
-        <w:rPr>
-          <w:sz w:val="24"/>
-          <w:szCs w:val="24"/>
-        </w:rPr>
-        <w:t>) y hacia abajo (</w:t>
-      </w:r>
-      <w:r>
-        <w:rPr>
-          <w:b/>
-          <w:sz w:val="24"/>
-          <w:szCs w:val="24"/>
-        </w:rPr>
-        <w:t>↓</w:t>
-      </w:r>
-      <w:r>
-        <w:rPr>
-          <w:sz w:val="24"/>
-          <w:szCs w:val="24"/>
-        </w:rPr>
-        <w:t>). La selección de las opciones se efectúa presionando la tecla “</w:t>
-      </w:r>
-      <w:proofErr w:type="spellStart"/>
-      <w:r>
-        <w:rPr>
-          <w:b/>
-          <w:sz w:val="24"/>
-          <w:szCs w:val="24"/>
-        </w:rPr>
-        <w:t>Enter</w:t>
-      </w:r>
-      <w:proofErr w:type="spellEnd"/>
-      <w:r>
-        <w:rPr>
-          <w:sz w:val="24"/>
-          <w:szCs w:val="24"/>
-        </w:rPr>
-        <w:t>”. Las opciones disponibles son: Jugar, créditos y salir.</w:t>
+        <w:t>varias opciones. Las opciones disponibles son: Jugar, créditos y salir.</w:t>
       </w:r>
       <w:r>
         <w:rPr>
@@ -322,31 +275,59 @@
           <w:sz w:val="24"/>
           <w:szCs w:val="24"/>
         </w:rPr>
-        <w:t xml:space="preserve">Y la </w:t>
-      </w:r>
-      <w:r>
-        <w:rPr>
-          <w:sz w:val="24"/>
-          <w:szCs w:val="24"/>
-        </w:rPr>
-        <w:t>tercer y ultima</w:t>
-      </w:r>
-      <w:r>
-        <w:rPr>
-          <w:sz w:val="24"/>
-          <w:szCs w:val="24"/>
-        </w:rPr>
-        <w:t xml:space="preserve"> pantalla </w:t>
-      </w:r>
-      <w:r>
-        <w:rPr>
-          <w:sz w:val="24"/>
-          <w:szCs w:val="24"/>
-        </w:rPr>
-        <w:t xml:space="preserve">es la de finalización del juego, que mostrara el puntaje final de la partida y si el jugador gano o perdió. </w:t>
+        <w:t xml:space="preserve">La </w:t>
       </w:r>
       <w:bookmarkStart w:id="0" w:name="_GoBack"/>
       <w:bookmarkEnd w:id="0"/>
+      <w:r>
+        <w:rPr>
+          <w:sz w:val="24"/>
+          <w:szCs w:val="24"/>
+        </w:rPr>
+        <w:t>tercera pantalla</w:t>
+      </w:r>
+      <w:r>
+        <w:rPr>
+          <w:sz w:val="24"/>
+          <w:szCs w:val="24"/>
+        </w:rPr>
+        <w:t xml:space="preserve"> es la de Pausa. </w:t>
+      </w:r>
+      <w:r>
+        <w:rPr>
+          <w:sz w:val="24"/>
+          <w:szCs w:val="24"/>
+        </w:rPr>
+        <w:t xml:space="preserve">Y la </w:t>
+      </w:r>
+      <w:r>
+        <w:rPr>
+          <w:sz w:val="24"/>
+          <w:szCs w:val="24"/>
+        </w:rPr>
+        <w:t>cuarta</w:t>
+      </w:r>
+      <w:r>
+        <w:rPr>
+          <w:sz w:val="24"/>
+          <w:szCs w:val="24"/>
+        </w:rPr>
+        <w:t xml:space="preserve"> y ultima</w:t>
+      </w:r>
+      <w:r>
+        <w:rPr>
+          <w:sz w:val="24"/>
+          <w:szCs w:val="24"/>
+        </w:rPr>
+        <w:t xml:space="preserve"> pantalla </w:t>
+      </w:r>
+      <w:r>
+        <w:rPr>
+          <w:sz w:val="24"/>
+          <w:szCs w:val="24"/>
+        </w:rPr>
+        <w:t xml:space="preserve">es la de finalización del juego, que mostrara el puntaje final de la partida y si el jugador gano o perdió. </w:t>
+      </w:r>
     </w:p>
     <w:p>
       <w:pPr>
@@ -385,134 +366,243 @@
     </w:p>
     <w:p>
       <w:pPr>
-        <w:ind w:left="708"/>
-        <w:rPr>
-          <w:sz w:val="24"/>
-          <w:szCs w:val="24"/>
-        </w:rPr>
-      </w:pPr>
-      <w:r>
-        <w:rPr>
-          <w:b/>
-          <w:sz w:val="24"/>
-          <w:szCs w:val="24"/>
-        </w:rPr>
-        <w:t>Movimiento</w:t>
-      </w:r>
-      <w:r>
         <w:rPr>
           <w:b/>
           <w:sz w:val="28"/>
           <w:szCs w:val="28"/>
         </w:rPr>
-        <w:t xml:space="preserve">:  </w:t>
-      </w:r>
-      <w:r>
-        <w:rPr>
-          <w:sz w:val="24"/>
-          <w:szCs w:val="24"/>
-        </w:rPr>
-        <w:t>el</w:t>
-      </w:r>
-      <w:r>
-        <w:rPr>
+      </w:pPr>
+    </w:p>
+    <w:p>
+      <w:pPr>
+        <w:ind w:left="708"/>
+        <w:rPr>
+          <w:sz w:val="24"/>
+          <w:szCs w:val="24"/>
+        </w:rPr>
+      </w:pPr>
+      <w:r>
+        <w:rPr>
+          <w:b/>
+          <w:sz w:val="24"/>
+          <w:szCs w:val="24"/>
+          <w:u w:val="single"/>
+        </w:rPr>
+        <w:t>Menú</w:t>
+      </w:r>
+      <w:r>
+        <w:rPr>
+          <w:b/>
+          <w:sz w:val="24"/>
+          <w:szCs w:val="24"/>
+        </w:rPr>
+        <w:t xml:space="preserve">: </w:t>
+      </w:r>
+      <w:r>
+        <w:rPr>
+          <w:sz w:val="24"/>
+          <w:szCs w:val="24"/>
+        </w:rPr>
+        <w:t>Para moverse a través de estas opciones se utilizan las teclas de las flechas hacia arriba (</w:t>
+      </w:r>
+      <w:r>
+        <w:rPr>
+          <w:b/>
+          <w:sz w:val="24"/>
+          <w:szCs w:val="24"/>
+        </w:rPr>
+        <w:t>↑</w:t>
+      </w:r>
+      <w:r>
+        <w:rPr>
+          <w:sz w:val="24"/>
+          <w:szCs w:val="24"/>
+        </w:rPr>
+        <w:t>) y hacia abajo (</w:t>
+      </w:r>
+      <w:r>
+        <w:rPr>
+          <w:b/>
+          <w:sz w:val="24"/>
+          <w:szCs w:val="24"/>
+        </w:rPr>
+        <w:t>↓</w:t>
+      </w:r>
+      <w:r>
+        <w:rPr>
+          <w:sz w:val="24"/>
+          <w:szCs w:val="24"/>
+        </w:rPr>
+        <w:t>). La selección de una</w:t>
+      </w:r>
+      <w:r>
+        <w:rPr>
+          <w:sz w:val="24"/>
+          <w:szCs w:val="24"/>
+        </w:rPr>
+        <w:t xml:space="preserve"> </w:t>
+      </w:r>
+      <w:r>
+        <w:rPr>
+          <w:sz w:val="24"/>
+          <w:szCs w:val="24"/>
+        </w:rPr>
+        <w:t>opción</w:t>
+      </w:r>
+      <w:r>
+        <w:rPr>
+          <w:sz w:val="24"/>
+          <w:szCs w:val="24"/>
+        </w:rPr>
+        <w:t xml:space="preserve"> se efectúa presionando la tecla “</w:t>
+      </w:r>
+      <w:proofErr w:type="spellStart"/>
+      <w:r>
+        <w:rPr>
+          <w:b/>
+          <w:sz w:val="24"/>
+          <w:szCs w:val="24"/>
+        </w:rPr>
+        <w:t>Enter</w:t>
+      </w:r>
+      <w:proofErr w:type="spellEnd"/>
+      <w:r>
+        <w:rPr>
+          <w:sz w:val="24"/>
+          <w:szCs w:val="24"/>
+        </w:rPr>
+        <w:t>”.</w:t>
+      </w:r>
+    </w:p>
+    <w:p>
+      <w:pPr>
+        <w:ind w:left="708"/>
+        <w:rPr>
+          <w:sz w:val="24"/>
+          <w:szCs w:val="24"/>
+        </w:rPr>
+      </w:pPr>
+      <w:r>
+        <w:rPr>
+          <w:b/>
+          <w:sz w:val="24"/>
+          <w:szCs w:val="24"/>
+          <w:u w:val="single"/>
+        </w:rPr>
+        <w:t>Movimiento</w:t>
+      </w:r>
+      <w:r>
+        <w:rPr>
+          <w:b/>
+          <w:sz w:val="24"/>
+          <w:szCs w:val="24"/>
+          <w:u w:val="single"/>
+        </w:rPr>
+        <w:t xml:space="preserve"> de la nave</w:t>
+      </w:r>
+      <w:r>
+        <w:rPr>
+          <w:b/>
           <w:sz w:val="28"/>
           <w:szCs w:val="28"/>
         </w:rPr>
-        <w:t xml:space="preserve"> </w:t>
-      </w:r>
-      <w:r>
-        <w:rPr>
-          <w:sz w:val="24"/>
-          <w:szCs w:val="24"/>
-        </w:rPr>
-        <w:t xml:space="preserve">movimiento </w:t>
-      </w:r>
-      <w:r>
-        <w:rPr>
-          <w:sz w:val="24"/>
-          <w:szCs w:val="24"/>
-        </w:rPr>
-        <w:t>de la nave es continuo, pero no constante, es decir que siempre se está moviendo, pero puede variar su velocidad. Para aumentar la velocidad se utiliza la tecla “</w:t>
-      </w:r>
-      <w:r>
-        <w:rPr>
-          <w:b/>
-          <w:sz w:val="24"/>
-          <w:szCs w:val="24"/>
-        </w:rPr>
-        <w:t>W</w:t>
-      </w:r>
-      <w:r>
-        <w:rPr>
-          <w:sz w:val="24"/>
-          <w:szCs w:val="24"/>
-        </w:rPr>
-        <w:t>”, y para disminuirla se utiliza la tecla “</w:t>
-      </w:r>
-      <w:r>
-        <w:rPr>
-          <w:b/>
-          <w:sz w:val="24"/>
-          <w:szCs w:val="24"/>
-        </w:rPr>
-        <w:t>S</w:t>
-      </w:r>
-      <w:r>
-        <w:rPr>
-          <w:sz w:val="24"/>
-          <w:szCs w:val="24"/>
-        </w:rPr>
-        <w:t>”. Para cambiar de dirección, se tiene que rotar la nave utilizando las teclas “</w:t>
-      </w:r>
-      <w:r>
-        <w:rPr>
-          <w:b/>
-          <w:sz w:val="24"/>
-          <w:szCs w:val="24"/>
-        </w:rPr>
-        <w:t>A</w:t>
-      </w:r>
-      <w:r>
-        <w:rPr>
-          <w:sz w:val="24"/>
-          <w:szCs w:val="24"/>
-        </w:rPr>
-        <w:t>” y “</w:t>
-      </w:r>
-      <w:r>
-        <w:rPr>
-          <w:b/>
-          <w:sz w:val="24"/>
-          <w:szCs w:val="24"/>
-        </w:rPr>
-        <w:t>D</w:t>
-      </w:r>
-      <w:proofErr w:type="gramStart"/>
-      <w:r>
-        <w:rPr>
-          <w:sz w:val="24"/>
-          <w:szCs w:val="24"/>
-        </w:rPr>
-        <w:t>”,  la</w:t>
-      </w:r>
-      <w:proofErr w:type="gramEnd"/>
-      <w:r>
-        <w:rPr>
-          <w:sz w:val="24"/>
-          <w:szCs w:val="24"/>
-        </w:rPr>
-        <w:t xml:space="preserve"> primera para girar en sentido antihorario, y la segunda para girar en sentido horario (en referencia a las agujas del reloj).</w:t>
-      </w:r>
-    </w:p>
-    <w:p>
-      <w:pPr>
-        <w:ind w:left="708"/>
+        <w:t xml:space="preserve">:  </w:t>
+      </w:r>
+      <w:r>
+        <w:rPr>
+          <w:sz w:val="24"/>
+          <w:szCs w:val="24"/>
+        </w:rPr>
+        <w:t>el</w:t>
+      </w:r>
+      <w:r>
         <w:rPr>
           <w:sz w:val="28"/>
           <w:szCs w:val="28"/>
         </w:rPr>
-      </w:pPr>
+        <w:t xml:space="preserve"> </w:t>
+      </w:r>
+      <w:r>
+        <w:rPr>
+          <w:sz w:val="24"/>
+          <w:szCs w:val="24"/>
+        </w:rPr>
+        <w:t xml:space="preserve">movimiento </w:t>
+      </w:r>
+      <w:r>
+        <w:rPr>
+          <w:sz w:val="24"/>
+          <w:szCs w:val="24"/>
+        </w:rPr>
+        <w:t>de la nave es continuo, pero no constante, es decir que siempre se está moviendo, pero puede variar su velocidad. Para aumentar la velocidad se utiliza la tecla “</w:t>
+      </w:r>
+      <w:r>
+        <w:rPr>
+          <w:b/>
+          <w:sz w:val="24"/>
+          <w:szCs w:val="24"/>
+        </w:rPr>
+        <w:t>W</w:t>
+      </w:r>
+      <w:r>
+        <w:rPr>
+          <w:sz w:val="24"/>
+          <w:szCs w:val="24"/>
+        </w:rPr>
+        <w:t>”, y para disminuirla se utiliza la tecla “</w:t>
+      </w:r>
+      <w:r>
+        <w:rPr>
+          <w:b/>
+          <w:sz w:val="24"/>
+          <w:szCs w:val="24"/>
+        </w:rPr>
+        <w:t>S</w:t>
+      </w:r>
+      <w:r>
+        <w:rPr>
+          <w:sz w:val="24"/>
+          <w:szCs w:val="24"/>
+        </w:rPr>
+        <w:t>”. Para cambiar de dirección, se tiene que rotar la nave utilizando las teclas “</w:t>
+      </w:r>
+      <w:r>
+        <w:rPr>
+          <w:b/>
+          <w:sz w:val="24"/>
+          <w:szCs w:val="24"/>
+        </w:rPr>
+        <w:t>A</w:t>
+      </w:r>
+      <w:r>
+        <w:rPr>
+          <w:sz w:val="24"/>
+          <w:szCs w:val="24"/>
+        </w:rPr>
+        <w:t>” y “</w:t>
+      </w:r>
+      <w:r>
+        <w:rPr>
+          <w:b/>
+          <w:sz w:val="24"/>
+          <w:szCs w:val="24"/>
+        </w:rPr>
+        <w:t>D</w:t>
+      </w:r>
+      <w:r>
+        <w:rPr>
+          <w:sz w:val="24"/>
+          <w:szCs w:val="24"/>
+        </w:rPr>
+        <w:t>”, la</w:t>
+      </w:r>
+      <w:r>
+        <w:rPr>
+          <w:sz w:val="24"/>
+          <w:szCs w:val="24"/>
+        </w:rPr>
+        <w:t xml:space="preserve"> primera para girar en sentido antihorario, y la segunda para girar en sentido horario (en referencia a las agujas del reloj).</w:t>
+      </w:r>
     </w:p>
     <w:p>
       <w:pPr>
@@ -527,6 +617,7 @@
           <w:b/>
           <w:sz w:val="24"/>
           <w:szCs w:val="24"/>
+          <w:u w:val="single"/>
         </w:rPr>
         <w:t>Ataque</w:t>
       </w:r>
@@ -629,6 +720,7 @@
           <w:b/>
           <w:sz w:val="24"/>
           <w:szCs w:val="24"/>
+          <w:u w:val="single"/>
         </w:rPr>
         <w:t>Defensa</w:t>
       </w:r>
@@ -644,7 +736,94 @@
           <w:sz w:val="24"/>
           <w:szCs w:val="24"/>
         </w:rPr>
-        <w:t xml:space="preserve"> De la misma manera que dispara la nave hacia el enemigo, también lo hará el enemigo (de forma automática) hacia la nave, por lo tanto hay que esquivar los disparos utilizando los controles de movimiento y destruir al enemigo utilizando los controles de ataque.</w:t>
+        <w:t xml:space="preserve"> De la misma manera que dispara la nave hacia el enemigo, también lo hará el enemigo (de forma automática) hacia la nave, por lo </w:t>
+      </w:r>
+      <w:r>
+        <w:rPr>
+          <w:sz w:val="24"/>
+          <w:szCs w:val="24"/>
+        </w:rPr>
+        <w:t>tanto,</w:t>
+      </w:r>
+      <w:r>
+        <w:rPr>
+          <w:sz w:val="24"/>
+          <w:szCs w:val="24"/>
+        </w:rPr>
+        <w:t xml:space="preserve"> hay que esquivar los disparos utilizando los controles de movimiento y destruir al enemigo utilizando los controles de ataque.</w:t>
+      </w:r>
+    </w:p>
+    <w:p>
+      <w:pPr>
+        <w:ind w:left="708"/>
+        <w:rPr>
+          <w:sz w:val="24"/>
+          <w:szCs w:val="24"/>
+        </w:rPr>
+      </w:pPr>
+      <w:r>
+        <w:rPr>
+          <w:b/>
+          <w:sz w:val="24"/>
+          <w:szCs w:val="24"/>
+          <w:u w:val="single"/>
+        </w:rPr>
+        <w:t>Pausa</w:t>
+      </w:r>
+      <w:r>
+        <w:rPr>
+          <w:sz w:val="24"/>
+          <w:szCs w:val="24"/>
+        </w:rPr>
+        <w:t>:</w:t>
+      </w:r>
+      <w:r>
+        <w:rPr>
+          <w:sz w:val="24"/>
+          <w:szCs w:val="24"/>
+        </w:rPr>
+        <w:t xml:space="preserve"> Para pausar el juego</w:t>
+      </w:r>
+      <w:r>
+        <w:rPr>
+          <w:sz w:val="24"/>
+          <w:szCs w:val="24"/>
+        </w:rPr>
+        <w:t xml:space="preserve"> se debe presionar la tecla “</w:t>
+      </w:r>
+      <w:proofErr w:type="spellStart"/>
+      <w:r>
+        <w:rPr>
+          <w:b/>
+          <w:sz w:val="24"/>
+          <w:szCs w:val="24"/>
+        </w:rPr>
+        <w:t>Esc</w:t>
+      </w:r>
+      <w:proofErr w:type="spellEnd"/>
+      <w:r>
+        <w:rPr>
+          <w:sz w:val="24"/>
+          <w:szCs w:val="24"/>
+        </w:rPr>
+        <w:t>”, y para reanudad la tecla “</w:t>
+      </w:r>
+      <w:proofErr w:type="spellStart"/>
+      <w:r>
+        <w:rPr>
+          <w:b/>
+          <w:sz w:val="24"/>
+          <w:szCs w:val="24"/>
+        </w:rPr>
+        <w:t>Enter</w:t>
+      </w:r>
+      <w:proofErr w:type="spellEnd"/>
+      <w:r>
+        <w:rPr>
+          <w:sz w:val="24"/>
+          <w:szCs w:val="24"/>
+        </w:rPr>
+        <w:t>”.</w:t>
       </w:r>
     </w:p>
     <w:p>

</xml_diff>

<commit_message>
Actualizacion del manual de uso
</commit_message>
<xml_diff>
--- a/Documentacion/Manual de uso.docx
+++ b/Documentacion/Manual de uso.docx
@@ -226,7 +226,7 @@
           <w:sz w:val="24"/>
           <w:szCs w:val="24"/>
         </w:rPr>
-        <w:t>cuatro</w:t>
+        <w:t>cinco</w:t>
       </w:r>
       <w:r>
         <w:rPr>
@@ -261,7 +261,21 @@
           <w:sz w:val="24"/>
           <w:szCs w:val="24"/>
         </w:rPr>
-        <w:t>ntalla es el escenario de juego.</w:t>
+        <w:t>ntalla es</w:t>
+      </w:r>
+      <w:r>
+        <w:rPr>
+          <w:sz w:val="24"/>
+          <w:szCs w:val="24"/>
+        </w:rPr>
+        <w:t xml:space="preserve"> la introducción una pequeña introducción de la historia. La tercera es</w:t>
+      </w:r>
+      <w:r>
+        <w:rPr>
+          <w:sz w:val="24"/>
+          <w:szCs w:val="24"/>
+        </w:rPr>
+        <w:t xml:space="preserve"> el escenario de juego.</w:t>
       </w:r>
       <w:r>
         <w:rPr>
@@ -276,6 +290,55 @@
           <w:szCs w:val="24"/>
         </w:rPr>
         <w:t xml:space="preserve">La </w:t>
+      </w:r>
+      <w:r>
+        <w:rPr>
+          <w:sz w:val="24"/>
+          <w:szCs w:val="24"/>
+        </w:rPr>
+        <w:t>cuarta</w:t>
+      </w:r>
+      <w:r>
+        <w:rPr>
+          <w:sz w:val="24"/>
+          <w:szCs w:val="24"/>
+        </w:rPr>
+        <w:t xml:space="preserve"> pantalla</w:t>
+      </w:r>
+      <w:r>
+        <w:rPr>
+          <w:sz w:val="24"/>
+          <w:szCs w:val="24"/>
+        </w:rPr>
+        <w:t xml:space="preserve"> es la de Pausa. </w:t>
+      </w:r>
+      <w:r>
+        <w:rPr>
+          <w:sz w:val="24"/>
+          <w:szCs w:val="24"/>
+        </w:rPr>
+        <w:t xml:space="preserve">Y la </w:t>
+      </w:r>
+      <w:r>
+        <w:rPr>
+          <w:sz w:val="24"/>
+          <w:szCs w:val="24"/>
+        </w:rPr>
+        <w:t>quinta</w:t>
+      </w:r>
+      <w:r>
+        <w:rPr>
+          <w:sz w:val="24"/>
+          <w:szCs w:val="24"/>
+        </w:rPr>
+        <w:t xml:space="preserve"> y ultima</w:t>
+      </w:r>
+      <w:r>
+        <w:rPr>
+          <w:sz w:val="24"/>
+          <w:szCs w:val="24"/>
+        </w:rPr>
+        <w:t xml:space="preserve"> </w:t>
       </w:r>
       <w:bookmarkStart w:id="0" w:name="_GoBack"/>
       <w:bookmarkEnd w:id="0"/>
@@ -284,42 +347,7 @@
           <w:sz w:val="24"/>
           <w:szCs w:val="24"/>
         </w:rPr>
-        <w:t>tercera pantalla</w:t>
-      </w:r>
-      <w:r>
-        <w:rPr>
-          <w:sz w:val="24"/>
-          <w:szCs w:val="24"/>
-        </w:rPr>
-        <w:t xml:space="preserve"> es la de Pausa. </w:t>
-      </w:r>
-      <w:r>
-        <w:rPr>
-          <w:sz w:val="24"/>
-          <w:szCs w:val="24"/>
-        </w:rPr>
-        <w:t xml:space="preserve">Y la </w:t>
-      </w:r>
-      <w:r>
-        <w:rPr>
-          <w:sz w:val="24"/>
-          <w:szCs w:val="24"/>
-        </w:rPr>
-        <w:t>cuarta</w:t>
-      </w:r>
-      <w:r>
-        <w:rPr>
-          <w:sz w:val="24"/>
-          <w:szCs w:val="24"/>
-        </w:rPr>
-        <w:t xml:space="preserve"> y ultima</w:t>
-      </w:r>
-      <w:r>
-        <w:rPr>
-          <w:sz w:val="24"/>
-          <w:szCs w:val="24"/>
-        </w:rPr>
-        <w:t xml:space="preserve"> pantalla </w:t>
+        <w:t xml:space="preserve">pantalla </w:t>
       </w:r>
       <w:r>
         <w:rPr>
@@ -433,14 +461,7 @@
           <w:sz w:val="24"/>
           <w:szCs w:val="24"/>
         </w:rPr>
-        <w:t>). La selección de una</w:t>
-      </w:r>
-      <w:r>
-        <w:rPr>
-          <w:sz w:val="24"/>
-          <w:szCs w:val="24"/>
-        </w:rPr>
-        <w:t xml:space="preserve"> </w:t>
+        <w:t xml:space="preserve">). La selección de una </w:t>
       </w:r>
       <w:r>
         <w:rPr>

</xml_diff>